<commit_message>
moved alot of libs, still compiles
</commit_message>
<xml_diff>
--- a/NewSketchInstructions/How To Create a New Sketch.docx
+++ b/NewSketchInstructions/How To Create a New Sketch.docx
@@ -205,13 +205,7 @@
         <w:t xml:space="preserve"> Other Flags</w:t>
       </w:r>
       <w:r>
-        <w:t xml:space="preserve"> </w:t>
-      </w:r>
-      <w:r>
-        <w:t>from</w:t>
-      </w:r>
-      <w:r>
-        <w:t xml:space="preserve"> </w:t>
+        <w:t xml:space="preserve"> from </w:t>
       </w:r>
       <w:r>
         <w:rPr>
@@ -579,8 +573,6 @@
       <w:pPr>
         <w:pStyle w:val="ListParagraph"/>
       </w:pPr>
-      <w:bookmarkStart w:id="0" w:name="_GoBack"/>
-      <w:bookmarkEnd w:id="0"/>
     </w:p>
     <w:p>
       <w:pPr>
@@ -826,9 +818,9 @@
           <w:noProof/>
         </w:rPr>
         <w:drawing>
-          <wp:inline distT="0" distB="0" distL="0" distR="0" wp14:anchorId="57AB124C" wp14:editId="518110AE">
-            <wp:extent cx="5562600" cy="1647825"/>
-            <wp:effectExtent l="0" t="0" r="0" b="9525"/>
+          <wp:inline distT="0" distB="0" distL="0" distR="0" wp14:anchorId="13DDAAE9" wp14:editId="225E56F0">
+            <wp:extent cx="4495800" cy="1352550"/>
+            <wp:effectExtent l="0" t="0" r="0" b="0"/>
             <wp:docPr id="1" name="Picture 1"/>
             <wp:cNvGraphicFramePr>
               <a:graphicFrameLocks xmlns:a="http://schemas.openxmlformats.org/drawingml/2006/main" noChangeAspect="1"/>
@@ -849,7 +841,7 @@
                   <pic:spPr>
                     <a:xfrm>
                       <a:off x="0" y="0"/>
-                      <a:ext cx="5562600" cy="1647825"/>
+                      <a:ext cx="4495800" cy="1352550"/>
                     </a:xfrm>
                     <a:prstGeom prst="rect">
                       <a:avLst/>
@@ -954,6 +946,8 @@
       <w:r>
         <w:t>=gnu++14 -pedantic</w:t>
       </w:r>
+      <w:bookmarkStart w:id="0" w:name="_GoBack"/>
+      <w:bookmarkEnd w:id="0"/>
     </w:p>
     <w:p>
       <w:r>
@@ -1041,13 +1035,7 @@
         <w:rPr>
           <w:b/>
         </w:rPr>
-        <w:t xml:space="preserve">All </w:t>
-      </w:r>
-      <w:r>
-        <w:rPr>
-          <w:b/>
-        </w:rPr>
-        <w:t>Configurations</w:t>
+        <w:t>All Configurations</w:t>
       </w:r>
     </w:p>
     <w:p>
@@ -1982,6 +1970,7 @@
   <w:style w:type="character" w:default="1" w:styleId="DefaultParagraphFont">
     <w:name w:val="Default Paragraph Font"/>
     <w:uiPriority w:val="1"/>
+    <w:semiHidden/>
     <w:unhideWhenUsed/>
   </w:style>
   <w:style w:type="table" w:default="1" w:styleId="TableNormal">

</xml_diff>